<commit_message>
Update IoT Autonomous Driving.docx
</commit_message>
<xml_diff>
--- a/IoT Autonomous Driving.docx
+++ b/IoT Autonomous Driving.docx
@@ -64,6 +64,7 @@
           <w:lang w:val="en-US"/>
         </w:rPr>
       </w:pPr>
+      <w:proofErr w:type="spellStart"/>
       <w:r>
         <w:rPr>
           <w:rFonts w:ascii="Arial" w:hAnsi="Arial" w:cs="Arial"/>
@@ -73,6 +74,7 @@
         </w:rPr>
         <w:t>Fachtext</w:t>
       </w:r>
+      <w:proofErr w:type="spellEnd"/>
     </w:p>
     <w:p>
       <w:pPr>
@@ -450,6 +452,7 @@
           <w:lang w:val="en-US"/>
         </w:rPr>
       </w:pPr>
+      <w:proofErr w:type="spellStart"/>
       <w:r>
         <w:rPr>
           <w:rFonts w:ascii="Arial" w:hAnsi="Arial" w:cs="Arial"/>
@@ -464,6 +467,7 @@
         </w:rPr>
         <w:t>en</w:t>
       </w:r>
+      <w:proofErr w:type="spellEnd"/>
       <w:r>
         <w:rPr>
           <w:rFonts w:ascii="Arial" w:hAnsi="Arial" w:cs="Arial"/>
@@ -512,8 +516,18 @@
           <w:bCs/>
           <w:lang w:val="en-US"/>
         </w:rPr>
-        <w:t>Oliver Corrodi</w:t>
-      </w:r>
+        <w:t xml:space="preserve">Oliver </w:t>
+      </w:r>
+      <w:proofErr w:type="spellStart"/>
+      <w:r>
+        <w:rPr>
+          <w:rFonts w:ascii="Arial" w:hAnsi="Arial" w:cs="Arial"/>
+          <w:bCs/>
+          <w:lang w:val="en-US"/>
+        </w:rPr>
+        <w:t>Corrodi</w:t>
+      </w:r>
+      <w:proofErr w:type="spellEnd"/>
     </w:p>
     <w:p>
       <w:pPr>
@@ -579,8 +593,35 @@
           <w:lang w:val="en-US"/>
         </w:rPr>
         <w:tab/>
-        <w:t>Erman Zankov</w:t>
-      </w:r>
+      </w:r>
+      <w:proofErr w:type="spellStart"/>
+      <w:r>
+        <w:rPr>
+          <w:rFonts w:ascii="Arial" w:hAnsi="Arial" w:cs="Arial"/>
+          <w:bCs/>
+          <w:lang w:val="en-US"/>
+        </w:rPr>
+        <w:t>Erman</w:t>
+      </w:r>
+      <w:proofErr w:type="spellEnd"/>
+      <w:r>
+        <w:rPr>
+          <w:rFonts w:ascii="Arial" w:hAnsi="Arial" w:cs="Arial"/>
+          <w:bCs/>
+          <w:lang w:val="en-US"/>
+        </w:rPr>
+        <w:t xml:space="preserve"> </w:t>
+      </w:r>
+      <w:proofErr w:type="spellStart"/>
+      <w:r>
+        <w:rPr>
+          <w:rFonts w:ascii="Arial" w:hAnsi="Arial" w:cs="Arial"/>
+          <w:bCs/>
+          <w:lang w:val="en-US"/>
+        </w:rPr>
+        <w:t>Zankov</w:t>
+      </w:r>
+      <w:proofErr w:type="spellEnd"/>
     </w:p>
     <w:p>
       <w:pPr>
@@ -648,6 +689,7 @@
         <w:tab/>
         <w:t xml:space="preserve">Nikita </w:t>
       </w:r>
+      <w:proofErr w:type="spellStart"/>
       <w:r>
         <w:rPr>
           <w:rFonts w:ascii="Arial" w:hAnsi="Arial" w:cs="Arial"/>
@@ -656,6 +698,7 @@
         </w:rPr>
         <w:t>Smailov</w:t>
       </w:r>
+      <w:proofErr w:type="spellEnd"/>
     </w:p>
     <w:p>
       <w:pPr>
@@ -790,7 +833,35 @@
         <w:rPr>
           <w:rFonts w:ascii="Arial" w:hAnsi="Arial" w:cs="Arial"/>
         </w:rPr>
-        <w:t>Kirsten Rudin lic. phil. UZH</w:t>
+        <w:t xml:space="preserve">Kirsten </w:t>
+      </w:r>
+      <w:proofErr w:type="spellStart"/>
+      <w:r>
+        <w:rPr>
+          <w:rFonts w:ascii="Arial" w:hAnsi="Arial" w:cs="Arial"/>
+        </w:rPr>
+        <w:t>Rudin</w:t>
+      </w:r>
+      <w:proofErr w:type="spellEnd"/>
+      <w:r>
+        <w:rPr>
+          <w:rFonts w:ascii="Arial" w:hAnsi="Arial" w:cs="Arial"/>
+        </w:rPr>
+        <w:t xml:space="preserve"> </w:t>
+      </w:r>
+      <w:proofErr w:type="spellStart"/>
+      <w:r>
+        <w:rPr>
+          <w:rFonts w:ascii="Arial" w:hAnsi="Arial" w:cs="Arial"/>
+        </w:rPr>
+        <w:t>lic</w:t>
+      </w:r>
+      <w:proofErr w:type="spellEnd"/>
+      <w:r>
+        <w:rPr>
+          <w:rFonts w:ascii="Arial" w:hAnsi="Arial" w:cs="Arial"/>
+        </w:rPr>
+        <w:t>. phil. UZH</w:t>
       </w:r>
       <w:r>
         <w:rPr>
@@ -888,7 +959,7 @@
           <w:numId w:val="0"/>
         </w:numPr>
       </w:pPr>
-      <w:bookmarkStart w:id="1" w:name="_Toc40778571"/>
+      <w:bookmarkStart w:id="1" w:name="_Toc40966937"/>
       <w:r>
         <w:lastRenderedPageBreak/>
         <w:t>Inhaltsverzeichnis</w:t>
@@ -898,6 +969,424 @@
     <w:p>
       <w:pPr>
         <w:pStyle w:val="Verzeichnis1"/>
+        <w:rPr>
+          <w:rFonts w:asciiTheme="minorHAnsi" w:eastAsiaTheme="minorEastAsia" w:hAnsiTheme="minorHAnsi" w:cstheme="minorBidi"/>
+          <w:b w:val="0"/>
+          <w:sz w:val="24"/>
+          <w:szCs w:val="24"/>
+          <w:lang w:val="de-CH"/>
+        </w:rPr>
+      </w:pPr>
+      <w:r>
+        <w:rPr>
+          <w:sz w:val="24"/>
+        </w:rPr>
+        <w:fldChar w:fldCharType="begin"/>
+      </w:r>
+      <w:r>
+        <w:rPr>
+          <w:sz w:val="24"/>
+        </w:rPr>
+        <w:instrText xml:space="preserve"> TOC \o "1-4" \h \z \u </w:instrText>
+      </w:r>
+      <w:r>
+        <w:rPr>
+          <w:sz w:val="24"/>
+        </w:rPr>
+        <w:fldChar w:fldCharType="separate"/>
+      </w:r>
+      <w:hyperlink w:anchor="_Toc40966937" w:history="1">
+        <w:r>
+          <w:rPr>
+            <w:rStyle w:val="Hyperlink"/>
+          </w:rPr>
+          <w:t>Inhaltsverzeichnis</w:t>
+        </w:r>
+        <w:r>
+          <w:rPr>
+            <w:webHidden/>
+          </w:rPr>
+          <w:tab/>
+        </w:r>
+        <w:r>
+          <w:rPr>
+            <w:webHidden/>
+          </w:rPr>
+          <w:fldChar w:fldCharType="begin"/>
+        </w:r>
+        <w:r>
+          <w:rPr>
+            <w:webHidden/>
+          </w:rPr>
+          <w:instrText xml:space="preserve"> PAGEREF _Toc40966937 \h </w:instrText>
+        </w:r>
+        <w:r>
+          <w:rPr>
+            <w:webHidden/>
+          </w:rPr>
+        </w:r>
+        <w:r>
+          <w:rPr>
+            <w:webHidden/>
+          </w:rPr>
+          <w:fldChar w:fldCharType="separate"/>
+        </w:r>
+        <w:r>
+          <w:rPr>
+            <w:webHidden/>
+          </w:rPr>
+          <w:t>III</w:t>
+        </w:r>
+        <w:r>
+          <w:rPr>
+            <w:webHidden/>
+          </w:rPr>
+          <w:fldChar w:fldCharType="end"/>
+        </w:r>
+      </w:hyperlink>
+    </w:p>
+    <w:p>
+      <w:pPr>
+        <w:pStyle w:val="Verzeichnis1"/>
+        <w:rPr>
+          <w:rFonts w:asciiTheme="minorHAnsi" w:eastAsiaTheme="minorEastAsia" w:hAnsiTheme="minorHAnsi" w:cstheme="minorBidi"/>
+          <w:b w:val="0"/>
+          <w:sz w:val="24"/>
+          <w:szCs w:val="24"/>
+          <w:lang w:val="de-CH"/>
+        </w:rPr>
+      </w:pPr>
+      <w:hyperlink w:anchor="_Toc40966938" w:history="1">
+        <w:r>
+          <w:rPr>
+            <w:rStyle w:val="Hyperlink"/>
+          </w:rPr>
+          <w:t>Abbildungsverzeichnis</w:t>
+        </w:r>
+        <w:r>
+          <w:rPr>
+            <w:webHidden/>
+          </w:rPr>
+          <w:tab/>
+        </w:r>
+        <w:r>
+          <w:rPr>
+            <w:webHidden/>
+          </w:rPr>
+          <w:fldChar w:fldCharType="begin"/>
+        </w:r>
+        <w:r>
+          <w:rPr>
+            <w:webHidden/>
+          </w:rPr>
+          <w:instrText xml:space="preserve"> PAGEREF _Toc40966938 \h </w:instrText>
+        </w:r>
+        <w:r>
+          <w:rPr>
+            <w:webHidden/>
+          </w:rPr>
+        </w:r>
+        <w:r>
+          <w:rPr>
+            <w:webHidden/>
+          </w:rPr>
+          <w:fldChar w:fldCharType="separate"/>
+        </w:r>
+        <w:r>
+          <w:rPr>
+            <w:webHidden/>
+          </w:rPr>
+          <w:t>IV</w:t>
+        </w:r>
+        <w:r>
+          <w:rPr>
+            <w:webHidden/>
+          </w:rPr>
+          <w:fldChar w:fldCharType="end"/>
+        </w:r>
+      </w:hyperlink>
+    </w:p>
+    <w:p>
+      <w:pPr>
+        <w:pStyle w:val="Verzeichnis1"/>
+        <w:rPr>
+          <w:rFonts w:asciiTheme="minorHAnsi" w:eastAsiaTheme="minorEastAsia" w:hAnsiTheme="minorHAnsi" w:cstheme="minorBidi"/>
+          <w:b w:val="0"/>
+          <w:sz w:val="24"/>
+          <w:szCs w:val="24"/>
+          <w:lang w:val="de-CH"/>
+        </w:rPr>
+      </w:pPr>
+      <w:hyperlink w:anchor="_Toc40966939" w:history="1">
+        <w:r>
+          <w:rPr>
+            <w:rStyle w:val="Hyperlink"/>
+          </w:rPr>
+          <w:t>Tabellenverzeichnis</w:t>
+        </w:r>
+        <w:r>
+          <w:rPr>
+            <w:webHidden/>
+          </w:rPr>
+          <w:tab/>
+        </w:r>
+        <w:r>
+          <w:rPr>
+            <w:webHidden/>
+          </w:rPr>
+          <w:fldChar w:fldCharType="begin"/>
+        </w:r>
+        <w:r>
+          <w:rPr>
+            <w:webHidden/>
+          </w:rPr>
+          <w:instrText xml:space="preserve"> PAGEREF _Toc40966939 \h </w:instrText>
+        </w:r>
+        <w:r>
+          <w:rPr>
+            <w:webHidden/>
+          </w:rPr>
+        </w:r>
+        <w:r>
+          <w:rPr>
+            <w:webHidden/>
+          </w:rPr>
+          <w:fldChar w:fldCharType="separate"/>
+        </w:r>
+        <w:r>
+          <w:rPr>
+            <w:webHidden/>
+          </w:rPr>
+          <w:t>IV</w:t>
+        </w:r>
+        <w:r>
+          <w:rPr>
+            <w:webHidden/>
+          </w:rPr>
+          <w:fldChar w:fldCharType="end"/>
+        </w:r>
+      </w:hyperlink>
+    </w:p>
+    <w:p>
+      <w:pPr>
+        <w:pStyle w:val="Verzeichnis1"/>
+        <w:rPr>
+          <w:rFonts w:asciiTheme="minorHAnsi" w:eastAsiaTheme="minorEastAsia" w:hAnsiTheme="minorHAnsi" w:cstheme="minorBidi"/>
+          <w:b w:val="0"/>
+          <w:sz w:val="24"/>
+          <w:szCs w:val="24"/>
+          <w:lang w:val="de-CH"/>
+        </w:rPr>
+      </w:pPr>
+      <w:hyperlink w:anchor="_Toc40966940" w:history="1">
+        <w:r>
+          <w:rPr>
+            <w:rStyle w:val="Hyperlink"/>
+          </w:rPr>
+          <w:t>Abkürzungsverzeichnis</w:t>
+        </w:r>
+        <w:r>
+          <w:rPr>
+            <w:webHidden/>
+          </w:rPr>
+          <w:tab/>
+        </w:r>
+        <w:r>
+          <w:rPr>
+            <w:webHidden/>
+          </w:rPr>
+          <w:fldChar w:fldCharType="begin"/>
+        </w:r>
+        <w:r>
+          <w:rPr>
+            <w:webHidden/>
+          </w:rPr>
+          <w:instrText xml:space="preserve"> PAGEREF _Toc40966940 \h </w:instrText>
+        </w:r>
+        <w:r>
+          <w:rPr>
+            <w:webHidden/>
+          </w:rPr>
+        </w:r>
+        <w:r>
+          <w:rPr>
+            <w:webHidden/>
+          </w:rPr>
+          <w:fldChar w:fldCharType="separate"/>
+        </w:r>
+        <w:r>
+          <w:rPr>
+            <w:webHidden/>
+          </w:rPr>
+          <w:t>V</w:t>
+        </w:r>
+        <w:r>
+          <w:rPr>
+            <w:webHidden/>
+          </w:rPr>
+          <w:fldChar w:fldCharType="end"/>
+        </w:r>
+      </w:hyperlink>
+    </w:p>
+    <w:p>
+      <w:pPr>
+        <w:pStyle w:val="Verzeichnis1"/>
+        <w:rPr>
+          <w:rFonts w:asciiTheme="minorHAnsi" w:eastAsiaTheme="minorEastAsia" w:hAnsiTheme="minorHAnsi" w:cstheme="minorBidi"/>
+          <w:b w:val="0"/>
+          <w:sz w:val="24"/>
+          <w:szCs w:val="24"/>
+          <w:lang w:val="de-CH"/>
+        </w:rPr>
+      </w:pPr>
+      <w:hyperlink w:anchor="_Toc40966941" w:history="1">
+        <w:r>
+          <w:rPr>
+            <w:rStyle w:val="Hyperlink"/>
+          </w:rPr>
+          <w:t>1</w:t>
+        </w:r>
+        <w:r>
+          <w:rPr>
+            <w:rFonts w:asciiTheme="minorHAnsi" w:eastAsiaTheme="minorEastAsia" w:hAnsiTheme="minorHAnsi" w:cstheme="minorBidi"/>
+            <w:b w:val="0"/>
+            <w:sz w:val="24"/>
+            <w:szCs w:val="24"/>
+            <w:lang w:val="de-CH"/>
+          </w:rPr>
+          <w:tab/>
+        </w:r>
+        <w:r>
+          <w:rPr>
+            <w:rStyle w:val="Hyperlink"/>
+          </w:rPr>
+          <w:t>Einleitung</w:t>
+        </w:r>
+        <w:r>
+          <w:rPr>
+            <w:webHidden/>
+          </w:rPr>
+          <w:tab/>
+        </w:r>
+        <w:r>
+          <w:rPr>
+            <w:webHidden/>
+          </w:rPr>
+          <w:fldChar w:fldCharType="begin"/>
+        </w:r>
+        <w:r>
+          <w:rPr>
+            <w:webHidden/>
+          </w:rPr>
+          <w:instrText xml:space="preserve"> PAGEREF _Toc40966941 \h </w:instrText>
+        </w:r>
+        <w:r>
+          <w:rPr>
+            <w:webHidden/>
+          </w:rPr>
+        </w:r>
+        <w:r>
+          <w:rPr>
+            <w:webHidden/>
+          </w:rPr>
+          <w:fldChar w:fldCharType="separate"/>
+        </w:r>
+        <w:r>
+          <w:rPr>
+            <w:webHidden/>
+          </w:rPr>
+          <w:t>1</w:t>
+        </w:r>
+        <w:r>
+          <w:rPr>
+            <w:webHidden/>
+          </w:rPr>
+          <w:fldChar w:fldCharType="end"/>
+        </w:r>
+      </w:hyperlink>
+    </w:p>
+    <w:p>
+      <w:pPr>
+        <w:pStyle w:val="Verzeichnis1"/>
+        <w:rPr>
+          <w:rFonts w:asciiTheme="minorHAnsi" w:eastAsiaTheme="minorEastAsia" w:hAnsiTheme="minorHAnsi" w:cstheme="minorBidi"/>
+          <w:b w:val="0"/>
+          <w:sz w:val="24"/>
+          <w:szCs w:val="24"/>
+          <w:lang w:val="de-CH"/>
+        </w:rPr>
+      </w:pPr>
+      <w:hyperlink w:anchor="_Toc40966942" w:history="1">
+        <w:r>
+          <w:rPr>
+            <w:rStyle w:val="Hyperlink"/>
+            <w:lang w:val="de-CH"/>
+          </w:rPr>
+          <w:t>2</w:t>
+        </w:r>
+        <w:r>
+          <w:rPr>
+            <w:rFonts w:asciiTheme="minorHAnsi" w:eastAsiaTheme="minorEastAsia" w:hAnsiTheme="minorHAnsi" w:cstheme="minorBidi"/>
+            <w:b w:val="0"/>
+            <w:sz w:val="24"/>
+            <w:szCs w:val="24"/>
+            <w:lang w:val="de-CH"/>
+          </w:rPr>
+          <w:tab/>
+        </w:r>
+        <w:r>
+          <w:rPr>
+            <w:rStyle w:val="Hyperlink"/>
+            <w:lang w:val="de-CH"/>
+          </w:rPr>
+          <w:t>Theoretische Grundlagen</w:t>
+        </w:r>
+        <w:r>
+          <w:rPr>
+            <w:webHidden/>
+          </w:rPr>
+          <w:tab/>
+        </w:r>
+        <w:r>
+          <w:rPr>
+            <w:webHidden/>
+          </w:rPr>
+          <w:fldChar w:fldCharType="begin"/>
+        </w:r>
+        <w:r>
+          <w:rPr>
+            <w:webHidden/>
+          </w:rPr>
+          <w:instrText xml:space="preserve"> PAGEREF _Toc40966942 \h </w:instrText>
+        </w:r>
+        <w:r>
+          <w:rPr>
+            <w:webHidden/>
+          </w:rPr>
+        </w:r>
+        <w:r>
+          <w:rPr>
+            <w:webHidden/>
+          </w:rPr>
+          <w:fldChar w:fldCharType="separate"/>
+        </w:r>
+        <w:r>
+          <w:rPr>
+            <w:webHidden/>
+          </w:rPr>
+          <w:t>2</w:t>
+        </w:r>
+        <w:r>
+          <w:rPr>
+            <w:webHidden/>
+          </w:rPr>
+          <w:fldChar w:fldCharType="end"/>
+        </w:r>
+      </w:hyperlink>
+    </w:p>
+    <w:p>
+      <w:pPr>
+        <w:pStyle w:val="Verzeichnis2"/>
         <w:rPr>
           <w:rFonts w:asciiTheme="minorHAnsi" w:eastAsiaTheme="minorEastAsia" w:hAnsiTheme="minorHAnsi" w:cstheme="minorBidi"/>
           <w:sz w:val="24"/>
@@ -905,39 +1394,192 @@
           <w:lang w:val="de-CH"/>
         </w:rPr>
       </w:pPr>
-      <w:r>
-        <w:rPr>
+      <w:hyperlink w:anchor="_Toc40966943" w:history="1">
+        <w:r>
+          <w:rPr>
+            <w:rStyle w:val="Hyperlink"/>
+            <w:lang w:val="de-CH"/>
+          </w:rPr>
+          <w:t>2.1</w:t>
+        </w:r>
+        <w:r>
+          <w:rPr>
+            <w:rFonts w:asciiTheme="minorHAnsi" w:eastAsiaTheme="minorEastAsia" w:hAnsiTheme="minorHAnsi" w:cstheme="minorBidi"/>
+            <w:sz w:val="24"/>
+            <w:szCs w:val="24"/>
+            <w:lang w:val="de-CH"/>
+          </w:rPr>
+          <w:tab/>
+        </w:r>
+        <w:r>
+          <w:rPr>
+            <w:rStyle w:val="Hyperlink"/>
+            <w:lang w:val="de-CH"/>
+          </w:rPr>
+          <w:t>Stand der Technik</w:t>
+        </w:r>
+        <w:r>
+          <w:rPr>
+            <w:webHidden/>
+          </w:rPr>
+          <w:tab/>
+        </w:r>
+        <w:r>
+          <w:rPr>
+            <w:webHidden/>
+          </w:rPr>
+          <w:fldChar w:fldCharType="begin"/>
+        </w:r>
+        <w:r>
+          <w:rPr>
+            <w:webHidden/>
+          </w:rPr>
+          <w:instrText xml:space="preserve"> PAGEREF _Toc40966943 \h </w:instrText>
+        </w:r>
+        <w:r>
+          <w:rPr>
+            <w:webHidden/>
+          </w:rPr>
+        </w:r>
+        <w:r>
+          <w:rPr>
+            <w:webHidden/>
+          </w:rPr>
+          <w:fldChar w:fldCharType="separate"/>
+        </w:r>
+        <w:r>
+          <w:rPr>
+            <w:webHidden/>
+          </w:rPr>
+          <w:t>2</w:t>
+        </w:r>
+        <w:r>
+          <w:rPr>
+            <w:webHidden/>
+          </w:rPr>
+          <w:fldChar w:fldCharType="end"/>
+        </w:r>
+      </w:hyperlink>
+    </w:p>
+    <w:p>
+      <w:pPr>
+        <w:pStyle w:val="Verzeichnis1"/>
+        <w:rPr>
+          <w:rFonts w:asciiTheme="minorHAnsi" w:eastAsiaTheme="minorEastAsia" w:hAnsiTheme="minorHAnsi" w:cstheme="minorBidi"/>
+          <w:b w:val="0"/>
           <w:sz w:val="24"/>
-        </w:rPr>
-        <w:fldChar w:fldCharType="begin"/>
-      </w:r>
-      <w:r>
-        <w:rPr>
+          <w:szCs w:val="24"/>
+          <w:lang w:val="de-CH"/>
+        </w:rPr>
+      </w:pPr>
+      <w:hyperlink w:anchor="_Toc40966944" w:history="1">
+        <w:r>
+          <w:rPr>
+            <w:rStyle w:val="Hyperlink"/>
+          </w:rPr>
+          <w:t>3</w:t>
+        </w:r>
+        <w:r>
+          <w:rPr>
+            <w:rFonts w:asciiTheme="minorHAnsi" w:eastAsiaTheme="minorEastAsia" w:hAnsiTheme="minorHAnsi" w:cstheme="minorBidi"/>
+            <w:b w:val="0"/>
+            <w:sz w:val="24"/>
+            <w:szCs w:val="24"/>
+            <w:lang w:val="de-CH"/>
+          </w:rPr>
+          <w:tab/>
+        </w:r>
+        <w:r>
+          <w:rPr>
+            <w:rStyle w:val="Hyperlink"/>
+          </w:rPr>
+          <w:t>Resultate</w:t>
+        </w:r>
+        <w:r>
+          <w:rPr>
+            <w:webHidden/>
+          </w:rPr>
+          <w:tab/>
+        </w:r>
+        <w:r>
+          <w:rPr>
+            <w:webHidden/>
+          </w:rPr>
+          <w:fldChar w:fldCharType="begin"/>
+        </w:r>
+        <w:r>
+          <w:rPr>
+            <w:webHidden/>
+          </w:rPr>
+          <w:instrText xml:space="preserve"> PAGEREF _Toc40966944 \h </w:instrText>
+        </w:r>
+        <w:r>
+          <w:rPr>
+            <w:webHidden/>
+          </w:rPr>
+        </w:r>
+        <w:r>
+          <w:rPr>
+            <w:webHidden/>
+          </w:rPr>
+          <w:fldChar w:fldCharType="separate"/>
+        </w:r>
+        <w:r>
+          <w:rPr>
+            <w:webHidden/>
+          </w:rPr>
+          <w:t>3</w:t>
+        </w:r>
+        <w:r>
+          <w:rPr>
+            <w:webHidden/>
+          </w:rPr>
+          <w:fldChar w:fldCharType="end"/>
+        </w:r>
+      </w:hyperlink>
+    </w:p>
+    <w:p>
+      <w:pPr>
+        <w:pStyle w:val="Verzeichnis1"/>
+        <w:rPr>
+          <w:rFonts w:asciiTheme="minorHAnsi" w:eastAsiaTheme="minorEastAsia" w:hAnsiTheme="minorHAnsi" w:cstheme="minorBidi"/>
+          <w:b w:val="0"/>
           <w:sz w:val="24"/>
-        </w:rPr>
-        <w:instrText xml:space="preserve"> TOC \o "1-4" \h \z \u </w:instrText>
-      </w:r>
-      <w:r>
-        <w:rPr>
-          <w:sz w:val="24"/>
-        </w:rPr>
-        <w:fldChar w:fldCharType="separate"/>
-      </w:r>
-      <w:hyperlink w:anchor="_Toc40778571" w:history="1">
+          <w:szCs w:val="24"/>
+          <w:lang w:val="de-CH"/>
+        </w:rPr>
+      </w:pPr>
+      <w:hyperlink w:anchor="_Toc40966945" w:history="1">
         <w:r>
           <w:rPr>
             <w:rStyle w:val="Hyperlink"/>
           </w:rPr>
-          <w:t>Inhaltsverzeichnis</w:t>
-        </w:r>
-        <w:r>
-          <w:rPr>
-            <w:webHidden/>
+          <w:t>4</w:t>
+        </w:r>
+        <w:r>
+          <w:rPr>
+            <w:rFonts w:asciiTheme="minorHAnsi" w:eastAsiaTheme="minorEastAsia" w:hAnsiTheme="minorHAnsi" w:cstheme="minorBidi"/>
+            <w:b w:val="0"/>
+            <w:sz w:val="24"/>
+            <w:szCs w:val="24"/>
+            <w:lang w:val="de-CH"/>
           </w:rPr>
           <w:tab/>
         </w:r>
         <w:r>
           <w:rPr>
+            <w:rStyle w:val="Hyperlink"/>
+          </w:rPr>
+          <w:t>Diskussion und Ausblicke</w:t>
+        </w:r>
+        <w:r>
+          <w:rPr>
+            <w:webHidden/>
+          </w:rPr>
+          <w:tab/>
+        </w:r>
+        <w:r>
+          <w:rPr>
             <w:webHidden/>
           </w:rPr>
           <w:fldChar w:fldCharType="begin"/>
@@ -946,7 +1588,7 @@
           <w:rPr>
             <w:webHidden/>
           </w:rPr>
-          <w:instrText xml:space="preserve"> PAGEREF _Toc40778571 \h </w:instrText>
+          <w:instrText xml:space="preserve"> PAGEREF _Toc40966945 \h </w:instrText>
         </w:r>
         <w:r>
           <w:rPr>
@@ -963,7 +1605,7 @@
           <w:rPr>
             <w:webHidden/>
           </w:rPr>
-          <w:t>III</w:t>
+          <w:t>4</w:t>
         </w:r>
         <w:r>
           <w:rPr>
@@ -975,7 +1617,7 @@
     </w:p>
     <w:p>
       <w:pPr>
-        <w:pStyle w:val="Verzeichnis1"/>
+        <w:pStyle w:val="Verzeichnis2"/>
         <w:rPr>
           <w:rFonts w:asciiTheme="minorHAnsi" w:eastAsiaTheme="minorEastAsia" w:hAnsiTheme="minorHAnsi" w:cstheme="minorBidi"/>
           <w:sz w:val="24"/>
@@ -983,192 +1625,12 @@
           <w:lang w:val="de-CH"/>
         </w:rPr>
       </w:pPr>
-      <w:hyperlink w:anchor="_Toc40778572" w:history="1">
+      <w:hyperlink w:anchor="_Toc40966946" w:history="1">
         <w:r>
           <w:rPr>
             <w:rStyle w:val="Hyperlink"/>
           </w:rPr>
-          <w:t>Abbildungsverzeichnis</w:t>
-        </w:r>
-        <w:r>
-          <w:rPr>
-            <w:webHidden/>
-          </w:rPr>
-          <w:tab/>
-        </w:r>
-        <w:r>
-          <w:rPr>
-            <w:webHidden/>
-          </w:rPr>
-          <w:fldChar w:fldCharType="begin"/>
-        </w:r>
-        <w:r>
-          <w:rPr>
-            <w:webHidden/>
-          </w:rPr>
-          <w:instrText xml:space="preserve"> PAGEREF _Toc40778572 \h </w:instrText>
-        </w:r>
-        <w:r>
-          <w:rPr>
-            <w:webHidden/>
-          </w:rPr>
-        </w:r>
-        <w:r>
-          <w:rPr>
-            <w:webHidden/>
-          </w:rPr>
-          <w:fldChar w:fldCharType="separate"/>
-        </w:r>
-        <w:r>
-          <w:rPr>
-            <w:webHidden/>
-          </w:rPr>
-          <w:t>IV</w:t>
-        </w:r>
-        <w:r>
-          <w:rPr>
-            <w:webHidden/>
-          </w:rPr>
-          <w:fldChar w:fldCharType="end"/>
-        </w:r>
-      </w:hyperlink>
-    </w:p>
-    <w:p>
-      <w:pPr>
-        <w:pStyle w:val="Verzeichnis1"/>
-        <w:rPr>
-          <w:rFonts w:asciiTheme="minorHAnsi" w:eastAsiaTheme="minorEastAsia" w:hAnsiTheme="minorHAnsi" w:cstheme="minorBidi"/>
-          <w:sz w:val="24"/>
-          <w:szCs w:val="24"/>
-          <w:lang w:val="de-CH"/>
-        </w:rPr>
-      </w:pPr>
-      <w:hyperlink w:anchor="_Toc40778573" w:history="1">
-        <w:r>
-          <w:rPr>
-            <w:rStyle w:val="Hyperlink"/>
-          </w:rPr>
-          <w:t>Tabellenverzeichnis</w:t>
-        </w:r>
-        <w:r>
-          <w:rPr>
-            <w:webHidden/>
-          </w:rPr>
-          <w:tab/>
-        </w:r>
-        <w:r>
-          <w:rPr>
-            <w:webHidden/>
-          </w:rPr>
-          <w:fldChar w:fldCharType="begin"/>
-        </w:r>
-        <w:r>
-          <w:rPr>
-            <w:webHidden/>
-          </w:rPr>
-          <w:instrText xml:space="preserve"> PAGEREF _Toc40778573 \h </w:instrText>
-        </w:r>
-        <w:r>
-          <w:rPr>
-            <w:webHidden/>
-          </w:rPr>
-        </w:r>
-        <w:r>
-          <w:rPr>
-            <w:webHidden/>
-          </w:rPr>
-          <w:fldChar w:fldCharType="separate"/>
-        </w:r>
-        <w:r>
-          <w:rPr>
-            <w:webHidden/>
-          </w:rPr>
-          <w:t>IV</w:t>
-        </w:r>
-        <w:r>
-          <w:rPr>
-            <w:webHidden/>
-          </w:rPr>
-          <w:fldChar w:fldCharType="end"/>
-        </w:r>
-      </w:hyperlink>
-    </w:p>
-    <w:p>
-      <w:pPr>
-        <w:pStyle w:val="Verzeichnis1"/>
-        <w:rPr>
-          <w:rFonts w:asciiTheme="minorHAnsi" w:eastAsiaTheme="minorEastAsia" w:hAnsiTheme="minorHAnsi" w:cstheme="minorBidi"/>
-          <w:sz w:val="24"/>
-          <w:szCs w:val="24"/>
-          <w:lang w:val="de-CH"/>
-        </w:rPr>
-      </w:pPr>
-      <w:hyperlink w:anchor="_Toc40778574" w:history="1">
-        <w:r>
-          <w:rPr>
-            <w:rStyle w:val="Hyperlink"/>
-          </w:rPr>
-          <w:t>Abkürzungsverzeichnis</w:t>
-        </w:r>
-        <w:r>
-          <w:rPr>
-            <w:webHidden/>
-          </w:rPr>
-          <w:tab/>
-        </w:r>
-        <w:r>
-          <w:rPr>
-            <w:webHidden/>
-          </w:rPr>
-          <w:fldChar w:fldCharType="begin"/>
-        </w:r>
-        <w:r>
-          <w:rPr>
-            <w:webHidden/>
-          </w:rPr>
-          <w:instrText xml:space="preserve"> PAGEREF _Toc40778574 \h </w:instrText>
-        </w:r>
-        <w:r>
-          <w:rPr>
-            <w:webHidden/>
-          </w:rPr>
-        </w:r>
-        <w:r>
-          <w:rPr>
-            <w:webHidden/>
-          </w:rPr>
-          <w:fldChar w:fldCharType="separate"/>
-        </w:r>
-        <w:r>
-          <w:rPr>
-            <w:webHidden/>
-          </w:rPr>
-          <w:t>V</w:t>
-        </w:r>
-        <w:r>
-          <w:rPr>
-            <w:webHidden/>
-          </w:rPr>
-          <w:fldChar w:fldCharType="end"/>
-        </w:r>
-      </w:hyperlink>
-    </w:p>
-    <w:p>
-      <w:pPr>
-        <w:pStyle w:val="Verzeichnis1"/>
-        <w:rPr>
-          <w:rFonts w:asciiTheme="minorHAnsi" w:eastAsiaTheme="minorEastAsia" w:hAnsiTheme="minorHAnsi" w:cstheme="minorBidi"/>
-          <w:sz w:val="24"/>
-          <w:szCs w:val="24"/>
-          <w:lang w:val="de-CH"/>
-        </w:rPr>
-      </w:pPr>
-      <w:hyperlink w:anchor="_Toc40778575" w:history="1">
-        <w:r>
-          <w:rPr>
-            <w:rStyle w:val="Hyperlink"/>
-          </w:rPr>
-          <w:t>1</w:t>
+          <w:t>4.1</w:t>
         </w:r>
         <w:r>
           <w:rPr>
@@ -1183,7 +1645,7 @@
           <w:rPr>
             <w:rStyle w:val="Hyperlink"/>
           </w:rPr>
-          <w:t>Einleitung</w:t>
+          <w:t>Risiken</w:t>
         </w:r>
         <w:r>
           <w:rPr>
@@ -1201,7 +1663,7 @@
           <w:rPr>
             <w:webHidden/>
           </w:rPr>
-          <w:instrText xml:space="preserve"> PAGEREF _Toc40778575 \h </w:instrText>
+          <w:instrText xml:space="preserve"> PAGEREF _Toc40966946 \h </w:instrText>
         </w:r>
         <w:r>
           <w:rPr>
@@ -1218,7 +1680,7 @@
           <w:rPr>
             <w:webHidden/>
           </w:rPr>
-          <w:t>1</w:t>
+          <w:t>4</w:t>
         </w:r>
         <w:r>
           <w:rPr>
@@ -1233,43 +1695,27 @@
         <w:pStyle w:val="Verzeichnis1"/>
         <w:rPr>
           <w:rFonts w:asciiTheme="minorHAnsi" w:eastAsiaTheme="minorEastAsia" w:hAnsiTheme="minorHAnsi" w:cstheme="minorBidi"/>
+          <w:b w:val="0"/>
           <w:sz w:val="24"/>
           <w:szCs w:val="24"/>
           <w:lang w:val="de-CH"/>
         </w:rPr>
       </w:pPr>
-      <w:hyperlink w:anchor="_Toc40778576" w:history="1">
+      <w:hyperlink w:anchor="_Toc40966947" w:history="1">
         <w:r>
           <w:rPr>
             <w:rStyle w:val="Hyperlink"/>
-            <w:lang w:val="de-CH"/>
-          </w:rPr>
-          <w:t>2</w:t>
-        </w:r>
-        <w:r>
-          <w:rPr>
-            <w:rFonts w:asciiTheme="minorHAnsi" w:eastAsiaTheme="minorEastAsia" w:hAnsiTheme="minorHAnsi" w:cstheme="minorBidi"/>
-            <w:sz w:val="24"/>
-            <w:szCs w:val="24"/>
-            <w:lang w:val="de-CH"/>
+          </w:rPr>
+          <w:t>Literaturverzeichnis</w:t>
+        </w:r>
+        <w:r>
+          <w:rPr>
+            <w:webHidden/>
           </w:rPr>
           <w:tab/>
         </w:r>
         <w:r>
           <w:rPr>
-            <w:rStyle w:val="Hyperlink"/>
-            <w:lang w:val="de-CH"/>
-          </w:rPr>
-          <w:t>Theoretische Grundlagen (Stand der Technik)</w:t>
-        </w:r>
-        <w:r>
-          <w:rPr>
-            <w:webHidden/>
-          </w:rPr>
-          <w:tab/>
-        </w:r>
-        <w:r>
-          <w:rPr>
             <w:webHidden/>
           </w:rPr>
           <w:fldChar w:fldCharType="begin"/>
@@ -1278,7 +1724,7 @@
           <w:rPr>
             <w:webHidden/>
           </w:rPr>
-          <w:instrText xml:space="preserve"> PAGEREF _Toc40778576 \h </w:instrText>
+          <w:instrText xml:space="preserve"> PAGEREF _Toc40966947 \h </w:instrText>
         </w:r>
         <w:r>
           <w:rPr>
@@ -1295,517 +1741,7 @@
           <w:rPr>
             <w:webHidden/>
           </w:rPr>
-          <w:t>2</w:t>
-        </w:r>
-        <w:r>
-          <w:rPr>
-            <w:webHidden/>
-          </w:rPr>
-          <w:fldChar w:fldCharType="end"/>
-        </w:r>
-      </w:hyperlink>
-    </w:p>
-    <w:p>
-      <w:pPr>
-        <w:pStyle w:val="Verzeichnis1"/>
-        <w:rPr>
-          <w:rFonts w:asciiTheme="minorHAnsi" w:eastAsiaTheme="minorEastAsia" w:hAnsiTheme="minorHAnsi" w:cstheme="minorBidi"/>
-          <w:sz w:val="24"/>
-          <w:szCs w:val="24"/>
-          <w:lang w:val="de-CH"/>
-        </w:rPr>
-      </w:pPr>
-      <w:hyperlink w:anchor="_Toc40778577" w:history="1">
-        <w:r>
-          <w:rPr>
-            <w:rStyle w:val="Hyperlink"/>
-          </w:rPr>
-          <w:t>3</w:t>
-        </w:r>
-        <w:r>
-          <w:rPr>
-            <w:rFonts w:asciiTheme="minorHAnsi" w:eastAsiaTheme="minorEastAsia" w:hAnsiTheme="minorHAnsi" w:cstheme="minorBidi"/>
-            <w:sz w:val="24"/>
-            <w:szCs w:val="24"/>
-            <w:lang w:val="de-CH"/>
-          </w:rPr>
-          <w:tab/>
-        </w:r>
-        <w:r>
-          <w:rPr>
-            <w:rStyle w:val="Hyperlink"/>
-          </w:rPr>
-          <w:t>Resultate</w:t>
-        </w:r>
-        <w:r>
-          <w:rPr>
-            <w:webHidden/>
-          </w:rPr>
-          <w:tab/>
-        </w:r>
-        <w:r>
-          <w:rPr>
-            <w:webHidden/>
-          </w:rPr>
-          <w:fldChar w:fldCharType="begin"/>
-        </w:r>
-        <w:r>
-          <w:rPr>
-            <w:webHidden/>
-          </w:rPr>
-          <w:instrText xml:space="preserve"> PAGEREF _Toc40778577 \h </w:instrText>
-        </w:r>
-        <w:r>
-          <w:rPr>
-            <w:webHidden/>
-          </w:rPr>
-        </w:r>
-        <w:r>
-          <w:rPr>
-            <w:webHidden/>
-          </w:rPr>
-          <w:fldChar w:fldCharType="separate"/>
-        </w:r>
-        <w:r>
-          <w:rPr>
-            <w:webHidden/>
-          </w:rPr>
-          <w:t>3</w:t>
-        </w:r>
-        <w:r>
-          <w:rPr>
-            <w:webHidden/>
-          </w:rPr>
-          <w:fldChar w:fldCharType="end"/>
-        </w:r>
-      </w:hyperlink>
-    </w:p>
-    <w:p>
-      <w:pPr>
-        <w:pStyle w:val="Verzeichnis1"/>
-        <w:rPr>
-          <w:rFonts w:asciiTheme="minorHAnsi" w:eastAsiaTheme="minorEastAsia" w:hAnsiTheme="minorHAnsi" w:cstheme="minorBidi"/>
-          <w:sz w:val="24"/>
-          <w:szCs w:val="24"/>
-          <w:lang w:val="de-CH"/>
-        </w:rPr>
-      </w:pPr>
-      <w:hyperlink w:anchor="_Toc40778578" w:history="1">
-        <w:r>
-          <w:rPr>
-            <w:rStyle w:val="Hyperlink"/>
-          </w:rPr>
-          <w:t>4</w:t>
-        </w:r>
-        <w:r>
-          <w:rPr>
-            <w:rFonts w:asciiTheme="minorHAnsi" w:eastAsiaTheme="minorEastAsia" w:hAnsiTheme="minorHAnsi" w:cstheme="minorBidi"/>
-            <w:sz w:val="24"/>
-            <w:szCs w:val="24"/>
-            <w:lang w:val="de-CH"/>
-          </w:rPr>
-          <w:tab/>
-        </w:r>
-        <w:r>
-          <w:rPr>
-            <w:rStyle w:val="Hyperlink"/>
-          </w:rPr>
-          <w:t>Diskussion und Ausblicke</w:t>
-        </w:r>
-        <w:r>
-          <w:rPr>
-            <w:webHidden/>
-          </w:rPr>
-          <w:tab/>
-        </w:r>
-        <w:r>
-          <w:rPr>
-            <w:webHidden/>
-          </w:rPr>
-          <w:fldChar w:fldCharType="begin"/>
-        </w:r>
-        <w:r>
-          <w:rPr>
-            <w:webHidden/>
-          </w:rPr>
-          <w:instrText xml:space="preserve"> PAGEREF _Toc40778578 \h </w:instrText>
-        </w:r>
-        <w:r>
-          <w:rPr>
-            <w:webHidden/>
-          </w:rPr>
-        </w:r>
-        <w:r>
-          <w:rPr>
-            <w:webHidden/>
-          </w:rPr>
-          <w:fldChar w:fldCharType="separate"/>
-        </w:r>
-        <w:r>
-          <w:rPr>
-            <w:webHidden/>
-          </w:rPr>
-          <w:t>4</w:t>
-        </w:r>
-        <w:r>
-          <w:rPr>
-            <w:webHidden/>
-          </w:rPr>
-          <w:fldChar w:fldCharType="end"/>
-        </w:r>
-      </w:hyperlink>
-    </w:p>
-    <w:p>
-      <w:pPr>
-        <w:pStyle w:val="Verzeichnis1"/>
-        <w:rPr>
-          <w:rFonts w:asciiTheme="minorHAnsi" w:eastAsiaTheme="minorEastAsia" w:hAnsiTheme="minorHAnsi" w:cstheme="minorBidi"/>
-          <w:sz w:val="24"/>
-          <w:szCs w:val="24"/>
-          <w:lang w:val="de-CH"/>
-        </w:rPr>
-      </w:pPr>
-      <w:hyperlink w:anchor="_Toc40778579" w:history="1">
-        <w:r>
-          <w:rPr>
-            <w:rStyle w:val="Hyperlink"/>
-          </w:rPr>
-          <w:t>Literaturverzeichnis</w:t>
-        </w:r>
-        <w:r>
-          <w:rPr>
-            <w:webHidden/>
-          </w:rPr>
-          <w:tab/>
-        </w:r>
-        <w:r>
-          <w:rPr>
-            <w:webHidden/>
-          </w:rPr>
-          <w:fldChar w:fldCharType="begin"/>
-        </w:r>
-        <w:r>
-          <w:rPr>
-            <w:webHidden/>
-          </w:rPr>
-          <w:instrText xml:space="preserve"> PAGEREF _Toc40778579 \h </w:instrText>
-        </w:r>
-        <w:r>
-          <w:rPr>
-            <w:webHidden/>
-          </w:rPr>
-        </w:r>
-        <w:r>
-          <w:rPr>
-            <w:webHidden/>
-          </w:rPr>
-          <w:fldChar w:fldCharType="separate"/>
-        </w:r>
-        <w:r>
-          <w:rPr>
-            <w:webHidden/>
-          </w:rPr>
-          <w:t>VII</w:t>
-        </w:r>
-        <w:r>
-          <w:rPr>
-            <w:webHidden/>
-          </w:rPr>
-          <w:fldChar w:fldCharType="end"/>
-        </w:r>
-      </w:hyperlink>
-    </w:p>
-    <w:p>
-      <w:pPr>
-        <w:pStyle w:val="Verzeichnis1"/>
-        <w:rPr>
-          <w:rFonts w:asciiTheme="minorHAnsi" w:eastAsiaTheme="minorEastAsia" w:hAnsiTheme="minorHAnsi" w:cstheme="minorBidi"/>
-          <w:sz w:val="24"/>
-          <w:szCs w:val="24"/>
-          <w:lang w:val="de-CH"/>
-        </w:rPr>
-      </w:pPr>
-      <w:hyperlink w:anchor="_Toc40778580" w:history="1">
-        <w:r>
-          <w:rPr>
-            <w:rStyle w:val="Hyperlink"/>
-          </w:rPr>
-          <w:t>Anhänge</w:t>
-        </w:r>
-        <w:r>
-          <w:rPr>
-            <w:webHidden/>
-          </w:rPr>
-          <w:tab/>
-        </w:r>
-        <w:r>
-          <w:rPr>
-            <w:webHidden/>
-          </w:rPr>
-          <w:fldChar w:fldCharType="begin"/>
-        </w:r>
-        <w:r>
-          <w:rPr>
-            <w:webHidden/>
-          </w:rPr>
-          <w:instrText xml:space="preserve"> PAGEREF _Toc40778580 \h </w:instrText>
-        </w:r>
-        <w:r>
-          <w:rPr>
-            <w:webHidden/>
-          </w:rPr>
-        </w:r>
-        <w:r>
-          <w:rPr>
-            <w:webHidden/>
-          </w:rPr>
-          <w:fldChar w:fldCharType="separate"/>
-        </w:r>
-        <w:r>
-          <w:rPr>
-            <w:webHidden/>
-          </w:rPr>
-          <w:t>IX</w:t>
-        </w:r>
-        <w:r>
-          <w:rPr>
-            <w:webHidden/>
-          </w:rPr>
-          <w:fldChar w:fldCharType="end"/>
-        </w:r>
-      </w:hyperlink>
-    </w:p>
-    <w:p>
-      <w:pPr>
-        <w:pStyle w:val="Verzeichnis2"/>
-        <w:rPr>
-          <w:rFonts w:asciiTheme="minorHAnsi" w:eastAsiaTheme="minorEastAsia" w:hAnsiTheme="minorHAnsi" w:cstheme="minorBidi"/>
-          <w:sz w:val="24"/>
-          <w:szCs w:val="24"/>
-          <w:lang w:val="de-CH"/>
-        </w:rPr>
-      </w:pPr>
-      <w:hyperlink w:anchor="_Toc40778581" w:history="1">
-        <w:r>
-          <w:rPr>
-            <w:rStyle w:val="Hyperlink"/>
-          </w:rPr>
-          <w:t>Anhang 1</w:t>
-        </w:r>
-        <w:r>
-          <w:rPr>
-            <w:webHidden/>
-          </w:rPr>
-          <w:tab/>
-        </w:r>
-        <w:r>
-          <w:rPr>
-            <w:webHidden/>
-          </w:rPr>
-          <w:fldChar w:fldCharType="begin"/>
-        </w:r>
-        <w:r>
-          <w:rPr>
-            <w:webHidden/>
-          </w:rPr>
-          <w:instrText xml:space="preserve"> PAGEREF _Toc40778581 \h </w:instrText>
-        </w:r>
-        <w:r>
-          <w:rPr>
-            <w:webHidden/>
-          </w:rPr>
-        </w:r>
-        <w:r>
-          <w:rPr>
-            <w:webHidden/>
-          </w:rPr>
-          <w:fldChar w:fldCharType="separate"/>
-        </w:r>
-        <w:r>
-          <w:rPr>
-            <w:webHidden/>
-          </w:rPr>
-          <w:t>IX</w:t>
-        </w:r>
-        <w:r>
-          <w:rPr>
-            <w:webHidden/>
-          </w:rPr>
-          <w:fldChar w:fldCharType="end"/>
-        </w:r>
-      </w:hyperlink>
-    </w:p>
-    <w:p>
-      <w:pPr>
-        <w:pStyle w:val="Verzeichnis2"/>
-        <w:rPr>
-          <w:rFonts w:asciiTheme="minorHAnsi" w:eastAsiaTheme="minorEastAsia" w:hAnsiTheme="minorHAnsi" w:cstheme="minorBidi"/>
-          <w:sz w:val="24"/>
-          <w:szCs w:val="24"/>
-          <w:lang w:val="de-CH"/>
-        </w:rPr>
-      </w:pPr>
-      <w:hyperlink w:anchor="_Toc40778582" w:history="1">
-        <w:r>
-          <w:rPr>
-            <w:rStyle w:val="Hyperlink"/>
-          </w:rPr>
-          <w:t>Anhang 2</w:t>
-        </w:r>
-        <w:r>
-          <w:rPr>
-            <w:webHidden/>
-          </w:rPr>
-          <w:tab/>
-        </w:r>
-        <w:r>
-          <w:rPr>
-            <w:webHidden/>
-          </w:rPr>
-          <w:fldChar w:fldCharType="begin"/>
-        </w:r>
-        <w:r>
-          <w:rPr>
-            <w:webHidden/>
-          </w:rPr>
-          <w:instrText xml:space="preserve"> PAGEREF _Toc40778582 \h </w:instrText>
-        </w:r>
-        <w:r>
-          <w:rPr>
-            <w:webHidden/>
-          </w:rPr>
-        </w:r>
-        <w:r>
-          <w:rPr>
-            <w:webHidden/>
-          </w:rPr>
-          <w:fldChar w:fldCharType="separate"/>
-        </w:r>
-        <w:r>
-          <w:rPr>
-            <w:webHidden/>
-          </w:rPr>
-          <w:t>IX</w:t>
-        </w:r>
-        <w:r>
-          <w:rPr>
-            <w:webHidden/>
-          </w:rPr>
-          <w:fldChar w:fldCharType="end"/>
-        </w:r>
-      </w:hyperlink>
-    </w:p>
-    <w:p>
-      <w:pPr>
-        <w:pStyle w:val="Verzeichnis1"/>
-        <w:rPr>
-          <w:rFonts w:asciiTheme="minorHAnsi" w:eastAsiaTheme="minorEastAsia" w:hAnsiTheme="minorHAnsi" w:cstheme="minorBidi"/>
-          <w:sz w:val="24"/>
-          <w:szCs w:val="24"/>
-          <w:lang w:val="de-CH"/>
-        </w:rPr>
-      </w:pPr>
-      <w:hyperlink w:anchor="_Toc40778583" w:history="1">
-        <w:r>
-          <w:rPr>
-            <w:rStyle w:val="Hyperlink"/>
-          </w:rPr>
-          <w:t>Eidesstattliche Versicherung</w:t>
-        </w:r>
-        <w:r>
-          <w:rPr>
-            <w:webHidden/>
-          </w:rPr>
-          <w:tab/>
-        </w:r>
-        <w:r>
-          <w:rPr>
-            <w:webHidden/>
-          </w:rPr>
-          <w:fldChar w:fldCharType="begin"/>
-        </w:r>
-        <w:r>
-          <w:rPr>
-            <w:webHidden/>
-          </w:rPr>
-          <w:instrText xml:space="preserve"> PAGEREF _Toc40778583 \h </w:instrText>
-        </w:r>
-        <w:r>
-          <w:rPr>
-            <w:webHidden/>
-          </w:rPr>
-        </w:r>
-        <w:r>
-          <w:rPr>
-            <w:webHidden/>
-          </w:rPr>
-          <w:fldChar w:fldCharType="separate"/>
-        </w:r>
-        <w:r>
-          <w:rPr>
-            <w:webHidden/>
-          </w:rPr>
-          <w:t>X</w:t>
-        </w:r>
-        <w:r>
-          <w:rPr>
-            <w:webHidden/>
-          </w:rPr>
-          <w:fldChar w:fldCharType="end"/>
-        </w:r>
-      </w:hyperlink>
-    </w:p>
-    <w:p>
-      <w:pPr>
-        <w:pStyle w:val="Verzeichnis1"/>
-        <w:rPr>
-          <w:rFonts w:asciiTheme="minorHAnsi" w:eastAsiaTheme="minorEastAsia" w:hAnsiTheme="minorHAnsi" w:cstheme="minorBidi"/>
-          <w:sz w:val="24"/>
-          <w:szCs w:val="24"/>
-          <w:lang w:val="de-CH"/>
-        </w:rPr>
-      </w:pPr>
-      <w:hyperlink w:anchor="_Toc40778584" w:history="1">
-        <w:r>
-          <w:rPr>
-            <w:rStyle w:val="Hyperlink"/>
-          </w:rPr>
-          <w:t>Stichwortverzeichnis</w:t>
-        </w:r>
-        <w:r>
-          <w:rPr>
-            <w:webHidden/>
-          </w:rPr>
-          <w:tab/>
-        </w:r>
-        <w:r>
-          <w:rPr>
-            <w:webHidden/>
-          </w:rPr>
-          <w:fldChar w:fldCharType="begin"/>
-        </w:r>
-        <w:r>
-          <w:rPr>
-            <w:webHidden/>
-          </w:rPr>
-          <w:instrText xml:space="preserve"> PAGEREF _Toc40778584 \h </w:instrText>
-        </w:r>
-        <w:r>
-          <w:rPr>
-            <w:webHidden/>
-          </w:rPr>
-        </w:r>
-        <w:r>
-          <w:rPr>
-            <w:webHidden/>
-          </w:rPr>
-          <w:fldChar w:fldCharType="separate"/>
-        </w:r>
-        <w:r>
-          <w:rPr>
-            <w:webHidden/>
-          </w:rPr>
-          <w:t>XI</w:t>
+          <w:t>V</w:t>
         </w:r>
         <w:r>
           <w:rPr>
@@ -1833,7 +1769,7 @@
         <w:lastRenderedPageBreak/>
         <w:fldChar w:fldCharType="end"/>
       </w:r>
-      <w:bookmarkStart w:id="2" w:name="_Toc40778572"/>
+      <w:bookmarkStart w:id="2" w:name="_Toc40966938"/>
       <w:r>
         <w:t>Abbildungsverzeichnis</w:t>
       </w:r>
@@ -1897,7 +1833,7 @@
           <w:numId w:val="0"/>
         </w:numPr>
       </w:pPr>
-      <w:bookmarkStart w:id="3" w:name="_Toc40778573"/>
+      <w:bookmarkStart w:id="3" w:name="_Toc40966939"/>
       <w:r>
         <w:t>Tabellenverzeichnis</w:t>
       </w:r>
@@ -1958,7 +1894,7 @@
           <w:numId w:val="0"/>
         </w:numPr>
       </w:pPr>
-      <w:bookmarkStart w:id="4" w:name="_Toc40778574"/>
+      <w:bookmarkStart w:id="4" w:name="_Toc40966940"/>
       <w:r>
         <w:lastRenderedPageBreak/>
         <w:t>Abkürzungsverzeichnis</w:t>
@@ -2010,8 +1946,13 @@
       </w:r>
     </w:p>
     <w:p>
-      <w:r>
-        <w:t>ders. = derselbe Autor (bei Aufzählung mehrerer Werke desselben Autors</w:t>
+      <w:proofErr w:type="spellStart"/>
+      <w:r>
+        <w:t>ders</w:t>
+      </w:r>
+      <w:proofErr w:type="spellEnd"/>
+      <w:r>
+        <w:t>. = derselbe Autor (bei Aufzählung mehrerer Werke desselben Autors</w:t>
       </w:r>
     </w:p>
     <w:p>
@@ -2063,8 +2004,13 @@
       </w:r>
     </w:p>
     <w:p>
-      <w:r>
-        <w:t>Sp. = Spalte</w:t>
+      <w:proofErr w:type="spellStart"/>
+      <w:r>
+        <w:t>Sp</w:t>
+      </w:r>
+      <w:proofErr w:type="spellEnd"/>
+      <w:r>
+        <w:t>. = Spalte</w:t>
       </w:r>
     </w:p>
     <w:p>
@@ -2126,7 +2072,7 @@
       </w:pPr>
       <w:bookmarkStart w:id="5" w:name="_Ref491749133"/>
       <w:bookmarkStart w:id="6" w:name="_Ref491749190"/>
-      <w:bookmarkStart w:id="7" w:name="_Toc40778575"/>
+      <w:bookmarkStart w:id="7" w:name="_Toc40966941"/>
       <w:r>
         <w:lastRenderedPageBreak/>
         <w:t>E</w:t>
@@ -2146,28 +2092,50 @@
           <w:lang w:val="de-CH"/>
         </w:rPr>
       </w:pPr>
-      <w:bookmarkStart w:id="8" w:name="_Toc40778576"/>
+      <w:bookmarkStart w:id="8" w:name="_Toc40966942"/>
       <w:r>
         <w:rPr>
           <w:lang w:val="de-CH"/>
         </w:rPr>
         <w:lastRenderedPageBreak/>
-        <w:t>Theoretische Grundlagen (Stand der T</w:t>
-      </w:r>
+        <w:t>Theoretische Grundlagen</w:t>
+      </w:r>
+      <w:bookmarkEnd w:id="8"/>
       <w:r>
         <w:rPr>
           <w:lang w:val="de-CH"/>
         </w:rPr>
-        <w:t>echnik)</w:t>
-      </w:r>
-      <w:bookmarkEnd w:id="8"/>
-    </w:p>
-    <w:p>
-      <w:pPr>
+        <w:t xml:space="preserve"> </w:t>
+      </w:r>
+    </w:p>
+    <w:p>
+      <w:pPr>
+        <w:pStyle w:val="berschrift2"/>
         <w:rPr>
           <w:lang w:val="de-CH"/>
         </w:rPr>
       </w:pPr>
+      <w:bookmarkStart w:id="9" w:name="_Toc40966943"/>
+      <w:r>
+        <w:rPr>
+          <w:lang w:val="de-CH"/>
+        </w:rPr>
+        <w:t>Stand der T</w:t>
+      </w:r>
+      <w:r>
+        <w:rPr>
+          <w:lang w:val="de-CH"/>
+        </w:rPr>
+        <w:t>echnik</w:t>
+      </w:r>
+      <w:bookmarkEnd w:id="9"/>
+    </w:p>
+    <w:p>
+      <w:pPr>
+        <w:rPr>
+          <w:lang w:val="de-CH"/>
+        </w:rPr>
+      </w:pPr>
     </w:p>
     <w:p>
       <w:pPr>
@@ -2181,33 +2149,43 @@
       <w:pPr>
         <w:pStyle w:val="berschrift1"/>
       </w:pPr>
-      <w:bookmarkStart w:id="9" w:name="_Toc40778577"/>
+      <w:bookmarkStart w:id="10" w:name="_Toc40966944"/>
       <w:r>
         <w:lastRenderedPageBreak/>
         <w:t>Resultate</w:t>
       </w:r>
-      <w:bookmarkEnd w:id="9"/>
+      <w:bookmarkEnd w:id="10"/>
     </w:p>
     <w:p/>
     <w:p>
       <w:pPr>
         <w:pStyle w:val="Tabellenberschrift"/>
       </w:pPr>
-      <w:bookmarkStart w:id="10" w:name="_Toc428791400"/>
-      <w:bookmarkStart w:id="11" w:name="_Toc430201213"/>
+      <w:bookmarkStart w:id="11" w:name="_Toc428791400"/>
+      <w:bookmarkStart w:id="12" w:name="_Toc430201213"/>
     </w:p>
     <w:p>
       <w:pPr>
         <w:pStyle w:val="berschrift1"/>
       </w:pPr>
-      <w:bookmarkStart w:id="12" w:name="_Toc40778578"/>
-      <w:bookmarkEnd w:id="10"/>
+      <w:bookmarkStart w:id="13" w:name="_Toc40966945"/>
       <w:bookmarkEnd w:id="11"/>
+      <w:bookmarkEnd w:id="12"/>
       <w:r>
         <w:lastRenderedPageBreak/>
         <w:t>Diskussion und Ausblicke</w:t>
       </w:r>
-      <w:bookmarkEnd w:id="12"/>
+      <w:bookmarkEnd w:id="13"/>
+    </w:p>
+    <w:p>
+      <w:pPr>
+        <w:pStyle w:val="berschrift2"/>
+      </w:pPr>
+      <w:bookmarkStart w:id="14" w:name="_Toc40966946"/>
+      <w:r>
+        <w:t>Risiken</w:t>
+      </w:r>
+      <w:bookmarkEnd w:id="14"/>
     </w:p>
     <w:p/>
     <w:p/>
@@ -2232,12 +2210,12 @@
           <w:numId w:val="0"/>
         </w:numPr>
       </w:pPr>
-      <w:bookmarkStart w:id="13" w:name="_Toc40778579"/>
+      <w:bookmarkStart w:id="15" w:name="_Toc40966947"/>
       <w:r>
         <w:lastRenderedPageBreak/>
         <w:t>Literaturverzeichnis</w:t>
       </w:r>
-      <w:bookmarkEnd w:id="13"/>
+      <w:bookmarkEnd w:id="15"/>
     </w:p>
     <w:p>
       <w:pPr>
@@ -2293,6 +2271,7 @@
           <w:lang w:val="en-US"/>
         </w:rPr>
       </w:pPr>
+      <w:proofErr w:type="spellStart"/>
       <w:r>
         <w:rPr>
           <w:b/>
@@ -2301,6 +2280,7 @@
         </w:rPr>
         <w:t>Kahyyam</w:t>
       </w:r>
+      <w:proofErr w:type="spellEnd"/>
       <w:r>
         <w:rPr>
           <w:b/>
@@ -2349,7 +2329,35 @@
         <w:rPr>
           <w:lang w:val="en-US"/>
         </w:rPr>
-        <w:t xml:space="preserve">Dai, Liming / Jazar, Reza N. (Hrsg.): </w:t>
+        <w:t xml:space="preserve">Dai, Liming / </w:t>
+      </w:r>
+      <w:proofErr w:type="spellStart"/>
+      <w:r>
+        <w:rPr>
+          <w:lang w:val="en-US"/>
+        </w:rPr>
+        <w:t>Jazar</w:t>
+      </w:r>
+      <w:proofErr w:type="spellEnd"/>
+      <w:r>
+        <w:rPr>
+          <w:lang w:val="en-US"/>
+        </w:rPr>
+        <w:t>, Reza N. (</w:t>
+      </w:r>
+      <w:proofErr w:type="spellStart"/>
+      <w:r>
+        <w:rPr>
+          <w:lang w:val="en-US"/>
+        </w:rPr>
+        <w:t>Hrsg</w:t>
+      </w:r>
+      <w:proofErr w:type="spellEnd"/>
+      <w:r>
+        <w:rPr>
+          <w:lang w:val="en-US"/>
+        </w:rPr>
+        <w:t xml:space="preserve">.): </w:t>
       </w:r>
       <w:r>
         <w:rPr>
@@ -2401,6 +2409,7 @@
           <w:lang w:val="en-US"/>
         </w:rPr>
       </w:pPr>
+      <w:proofErr w:type="spellStart"/>
       <w:r>
         <w:rPr>
           <w:b/>
@@ -2409,6 +2418,7 @@
         </w:rPr>
         <w:t>Ercan</w:t>
       </w:r>
+      <w:proofErr w:type="spellEnd"/>
       <w:r>
         <w:rPr>
           <w:lang w:val="en-US"/>
@@ -2525,7 +2535,21 @@
         <w:rPr>
           <w:lang w:val="en-US"/>
         </w:rPr>
-        <w:t xml:space="preserve">Dennis Kengo (2019): </w:t>
+        <w:t xml:space="preserve">Dennis </w:t>
+      </w:r>
+      <w:proofErr w:type="spellStart"/>
+      <w:r>
+        <w:rPr>
+          <w:lang w:val="en-US"/>
+        </w:rPr>
+        <w:t>Kengo</w:t>
+      </w:r>
+      <w:proofErr w:type="spellEnd"/>
+      <w:r>
+        <w:rPr>
+          <w:lang w:val="en-US"/>
+        </w:rPr>
+        <w:t xml:space="preserve"> (2019): </w:t>
       </w:r>
       <w:r>
         <w:rPr>
@@ -2580,66 +2604,14 @@
           <w:lang w:val="en-US"/>
         </w:rPr>
         <w:br/>
-        <w:t>[Stand: 21.05.2020]</w:t>
-      </w:r>
-    </w:p>
-    <w:p>
-      <w:pPr>
-        <w:pStyle w:val="berschrift1"/>
-        <w:numPr>
-          <w:ilvl w:val="0"/>
-          <w:numId w:val="0"/>
-        </w:numPr>
-      </w:pPr>
-      <w:bookmarkStart w:id="14" w:name="_Toc40778580"/>
-      <w:r>
-        <w:lastRenderedPageBreak/>
-        <w:t>Anhänge</w:t>
-      </w:r>
-      <w:bookmarkEnd w:id="14"/>
-    </w:p>
-    <w:p>
-      <w:r>
-        <w:t>Überschrift nicht nummeriert</w:t>
-      </w:r>
-    </w:p>
-    <w:p>
-      <w:pPr>
-        <w:pStyle w:val="berschrift2"/>
-        <w:numPr>
-          <w:ilvl w:val="0"/>
-          <w:numId w:val="0"/>
-        </w:numPr>
-      </w:pPr>
-      <w:bookmarkStart w:id="15" w:name="_Toc40778581"/>
-      <w:r>
-        <w:t>Anhang 1</w:t>
-      </w:r>
-      <w:bookmarkEnd w:id="15"/>
-    </w:p>
-    <w:p>
-      <w:pPr>
-        <w:pStyle w:val="berschrift2"/>
-        <w:numPr>
-          <w:ilvl w:val="0"/>
-          <w:numId w:val="0"/>
-        </w:numPr>
-      </w:pPr>
-      <w:bookmarkStart w:id="16" w:name="_Toc40778582"/>
-      <w:r>
-        <w:t>Anhang 2</w:t>
-      </w:r>
-      <w:bookmarkEnd w:id="16"/>
-    </w:p>
-    <w:p>
-      <w:pPr>
-        <w:pStyle w:val="Literaturverzeichnis"/>
-      </w:pPr>
-    </w:p>
-    <w:p>
-      <w:pPr>
-        <w:pStyle w:val="Literaturverzeichnis"/>
-      </w:pPr>
+        <w:t>[Stand: 21.05.2020</w:t>
+      </w:r>
+      <w:r>
+        <w:rPr>
+          <w:lang w:val="en-US"/>
+        </w:rPr>
+        <w:t>]</w:t>
+      </w:r>
     </w:p>
     <w:sectPr>
       <w:headerReference w:type="default" r:id="rId16"/>
@@ -2775,7 +2747,7 @@
           <w:rPr>
             <w:noProof/>
           </w:rPr>
-          <w:t>Abkürzungsverzeichnis</w:t>
+          <w:t>Abbildungsverzeichnis</w:t>
         </w:r>
         <w:r>
           <w:rPr>
@@ -2953,7 +2925,7 @@
           <w:rPr>
             <w:noProof/>
           </w:rPr>
-          <w:t>Anhänge</w:t>
+          <w:t>Literaturverzeichnis</w:t>
         </w:r>
         <w:r>
           <w:rPr>
@@ -6543,7 +6515,7 @@
 </file>
 
 <file path=customXml/itemProps1.xml><?xml version="1.0" encoding="utf-8"?>
-<ds:datastoreItem xmlns:ds="http://schemas.openxmlformats.org/officeDocument/2006/customXml" ds:itemID="{91FFAB16-E004-7E43-BED5-FAA46EA874F7}">
+<ds:datastoreItem xmlns:ds="http://schemas.openxmlformats.org/officeDocument/2006/customXml" ds:itemID="{73930A10-621D-BE47-A3CF-8D7DE149A6D8}">
   <ds:schemaRefs>
     <ds:schemaRef ds:uri="http://schemas.openxmlformats.org/officeDocument/2006/bibliography"/>
   </ds:schemaRefs>

</xml_diff>